<commit_message>
Minor modification to use case number
</commit_message>
<xml_diff>
--- a/report/PacketSniffer_Part2.pdf.docx
+++ b/report/PacketSniffer_Part2.pdf.docx
@@ -66,13 +66,9 @@
           <w:sz w:val="28"/>
           <w:szCs w:val="28"/>
         </w:rPr>
-        <w:t>Sunil Baliganahalli NarayanMurthy</w:t>
-      </w:r>
-    </w:p>
-    <w:p>
-      <w:pPr>
-        <w:jc w:val="right"/>
-      </w:pPr>
+        <w:t xml:space="preserve">Sunil </w:t>
+      </w:r>
+      <w:proofErr w:type="spellStart"/>
       <w:r>
         <w:rPr>
           <w:rFonts w:ascii="Arial" w:eastAsia="Arial" w:hAnsi="Arial" w:cs="Arial"/>
@@ -80,14 +76,61 @@
           <w:sz w:val="28"/>
           <w:szCs w:val="28"/>
         </w:rPr>
-        <w:t>Nehal Kamat</w:t>
-      </w:r>
+        <w:t>Baliganahalli</w:t>
+      </w:r>
+      <w:proofErr w:type="spellEnd"/>
+      <w:r>
+        <w:rPr>
+          <w:rFonts w:ascii="Arial" w:eastAsia="Arial" w:hAnsi="Arial" w:cs="Arial"/>
+          <w:b/>
+          <w:sz w:val="28"/>
+          <w:szCs w:val="28"/>
+        </w:rPr>
+        <w:t xml:space="preserve"> </w:t>
+      </w:r>
+      <w:proofErr w:type="spellStart"/>
+      <w:r>
+        <w:rPr>
+          <w:rFonts w:ascii="Arial" w:eastAsia="Arial" w:hAnsi="Arial" w:cs="Arial"/>
+          <w:b/>
+          <w:sz w:val="28"/>
+          <w:szCs w:val="28"/>
+        </w:rPr>
+        <w:t>NarayanMurthy</w:t>
+      </w:r>
+      <w:proofErr w:type="spellEnd"/>
+    </w:p>
+    <w:p>
+      <w:pPr>
+        <w:jc w:val="right"/>
+      </w:pPr>
+      <w:r>
+        <w:rPr>
+          <w:rFonts w:ascii="Arial" w:eastAsia="Arial" w:hAnsi="Arial" w:cs="Arial"/>
+          <w:b/>
+          <w:sz w:val="28"/>
+          <w:szCs w:val="28"/>
+        </w:rPr>
+        <w:t xml:space="preserve">Nehal </w:t>
+      </w:r>
+      <w:proofErr w:type="spellStart"/>
+      <w:r>
+        <w:rPr>
+          <w:rFonts w:ascii="Arial" w:eastAsia="Arial" w:hAnsi="Arial" w:cs="Arial"/>
+          <w:b/>
+          <w:sz w:val="28"/>
+          <w:szCs w:val="28"/>
+        </w:rPr>
+        <w:t>Kamat</w:t>
+      </w:r>
+      <w:proofErr w:type="spellEnd"/>
     </w:p>
     <w:p>
       <w:pPr>
         <w:spacing w:after="720"/>
         <w:jc w:val="right"/>
       </w:pPr>
+      <w:proofErr w:type="spellStart"/>
       <w:r>
         <w:rPr>
           <w:rFonts w:ascii="Arial" w:eastAsia="Arial" w:hAnsi="Arial" w:cs="Arial"/>
@@ -95,8 +138,29 @@
           <w:sz w:val="28"/>
           <w:szCs w:val="28"/>
         </w:rPr>
-        <w:t>Apoorva Bapat</w:t>
-      </w:r>
+        <w:t>Apoorva</w:t>
+      </w:r>
+      <w:proofErr w:type="spellEnd"/>
+      <w:r>
+        <w:rPr>
+          <w:rFonts w:ascii="Arial" w:eastAsia="Arial" w:hAnsi="Arial" w:cs="Arial"/>
+          <w:b/>
+          <w:sz w:val="28"/>
+          <w:szCs w:val="28"/>
+        </w:rPr>
+        <w:t xml:space="preserve"> </w:t>
+      </w:r>
+      <w:proofErr w:type="spellStart"/>
+      <w:r>
+        <w:rPr>
+          <w:rFonts w:ascii="Arial" w:eastAsia="Arial" w:hAnsi="Arial" w:cs="Arial"/>
+          <w:b/>
+          <w:sz w:val="28"/>
+          <w:szCs w:val="28"/>
+        </w:rPr>
+        <w:t>Bapat</w:t>
+      </w:r>
+      <w:proofErr w:type="spellEnd"/>
     </w:p>
     <w:p>
       <w:pPr>
@@ -927,7 +991,15 @@
               <w:spacing w:before="40" w:after="40"/>
             </w:pPr>
             <w:r>
-              <w:t>Sunil Baliganahalli Narayana Murthy</w:t>
+              <w:t xml:space="preserve">Sunil </w:t>
+            </w:r>
+            <w:proofErr w:type="spellStart"/>
+            <w:r>
+              <w:t>Baliganahalli</w:t>
+            </w:r>
+            <w:proofErr w:type="spellEnd"/>
+            <w:r>
+              <w:t xml:space="preserve"> Narayana Murthy</w:t>
             </w:r>
           </w:p>
         </w:tc>
@@ -996,7 +1068,15 @@
               <w:spacing w:before="40" w:after="40"/>
             </w:pPr>
             <w:r>
-              <w:t>Sunil Baliganahalli Narayana Murthy</w:t>
+              <w:t xml:space="preserve">Sunil </w:t>
+            </w:r>
+            <w:proofErr w:type="spellStart"/>
+            <w:r>
+              <w:t>Baliganahalli</w:t>
+            </w:r>
+            <w:proofErr w:type="spellEnd"/>
+            <w:r>
+              <w:t xml:space="preserve"> Narayana Murthy</w:t>
             </w:r>
           </w:p>
         </w:tc>
@@ -1065,7 +1145,15 @@
               <w:spacing w:before="40" w:after="40"/>
             </w:pPr>
             <w:r>
-              <w:t>Sunil Baliganahalli Narayana Murthy</w:t>
+              <w:t xml:space="preserve">Sunil </w:t>
+            </w:r>
+            <w:proofErr w:type="spellStart"/>
+            <w:r>
+              <w:t>Baliganahalli</w:t>
+            </w:r>
+            <w:proofErr w:type="spellEnd"/>
+            <w:r>
+              <w:t xml:space="preserve"> Narayana Murthy</w:t>
             </w:r>
           </w:p>
         </w:tc>
@@ -1133,9 +1221,19 @@
             <w:pPr>
               <w:spacing w:before="40" w:after="40"/>
             </w:pPr>
-            <w:r>
-              <w:t>Apoorva Bapat</w:t>
-            </w:r>
+            <w:proofErr w:type="spellStart"/>
+            <w:r>
+              <w:t>Apoorva</w:t>
+            </w:r>
+            <w:proofErr w:type="spellEnd"/>
+            <w:r>
+              <w:t xml:space="preserve"> </w:t>
+            </w:r>
+            <w:proofErr w:type="spellStart"/>
+            <w:r>
+              <w:t>Bapat</w:t>
+            </w:r>
+            <w:proofErr w:type="spellEnd"/>
           </w:p>
         </w:tc>
         <w:tc>
@@ -1203,8 +1301,13 @@
               <w:spacing w:before="40" w:after="40"/>
             </w:pPr>
             <w:r>
-              <w:t>Nehal Kamat</w:t>
-            </w:r>
+              <w:t xml:space="preserve">Nehal </w:t>
+            </w:r>
+            <w:proofErr w:type="spellStart"/>
+            <w:r>
+              <w:t>Kamat</w:t>
+            </w:r>
+            <w:proofErr w:type="spellEnd"/>
           </w:p>
         </w:tc>
         <w:tc>
@@ -1271,9 +1374,19 @@
             <w:pPr>
               <w:spacing w:before="40" w:after="40"/>
             </w:pPr>
-            <w:r>
-              <w:t>Apoorva Bapat</w:t>
-            </w:r>
+            <w:proofErr w:type="spellStart"/>
+            <w:r>
+              <w:t>Apoorva</w:t>
+            </w:r>
+            <w:proofErr w:type="spellEnd"/>
+            <w:r>
+              <w:t xml:space="preserve"> </w:t>
+            </w:r>
+            <w:proofErr w:type="spellStart"/>
+            <w:r>
+              <w:t>Bapat</w:t>
+            </w:r>
+            <w:proofErr w:type="spellEnd"/>
           </w:p>
         </w:tc>
         <w:tc>
@@ -1344,8 +1457,13 @@
               <w:spacing w:before="40" w:after="40"/>
             </w:pPr>
             <w:r>
-              <w:t>Nehal Kamat</w:t>
-            </w:r>
+              <w:t xml:space="preserve">Nehal </w:t>
+            </w:r>
+            <w:proofErr w:type="spellStart"/>
+            <w:r>
+              <w:t>Kamat</w:t>
+            </w:r>
+            <w:proofErr w:type="spellEnd"/>
           </w:p>
         </w:tc>
         <w:tc>
@@ -1413,7 +1531,15 @@
               <w:spacing w:before="40" w:after="40"/>
             </w:pPr>
             <w:r>
-              <w:t>Sunil Baliganahalli Narayana Murthy</w:t>
+              <w:t xml:space="preserve">Sunil </w:t>
+            </w:r>
+            <w:proofErr w:type="spellStart"/>
+            <w:r>
+              <w:t>Baliganahalli</w:t>
+            </w:r>
+            <w:proofErr w:type="spellEnd"/>
+            <w:r>
+              <w:t xml:space="preserve"> Narayana Murthy</w:t>
             </w:r>
           </w:p>
         </w:tc>
@@ -14337,7 +14463,47 @@
           <w:szCs w:val="22"/>
           <w:u w:val="single"/>
         </w:rPr>
-        <w:t>Requirement ID</w:t>
+        <w:t xml:space="preserve">Requirement </w:t>
+      </w:r>
+      <w:proofErr w:type="gramStart"/>
+      <w:r>
+        <w:rPr>
+          <w:b/>
+          <w:bCs/>
+          <w:sz w:val="22"/>
+          <w:szCs w:val="22"/>
+          <w:u w:val="single"/>
+        </w:rPr>
+        <w:t>ID</w:t>
+      </w:r>
+      <w:r>
+        <w:rPr>
+          <w:b/>
+          <w:bCs/>
+          <w:sz w:val="22"/>
+          <w:szCs w:val="22"/>
+        </w:rPr>
+        <w:t xml:space="preserve"> :</w:t>
+      </w:r>
+      <w:proofErr w:type="gramEnd"/>
+      <w:r>
+        <w:rPr>
+          <w:b/>
+          <w:bCs/>
+          <w:sz w:val="22"/>
+          <w:szCs w:val="22"/>
+        </w:rPr>
+        <w:t xml:space="preserve"> {UR-003} | </w:t>
+      </w:r>
+      <w:r>
+        <w:rPr>
+          <w:b/>
+          <w:bCs/>
+          <w:sz w:val="22"/>
+          <w:szCs w:val="22"/>
+          <w:u w:val="single"/>
+        </w:rPr>
+        <w:t>Use Case ID</w:t>
       </w:r>
       <w:r>
         <w:rPr>
@@ -14356,16 +14522,16 @@
           <w:szCs w:val="22"/>
           <w:u w:val="single"/>
         </w:rPr>
-        <w:t>Use Case ID</w:t>
-      </w:r>
-      <w:r>
-        <w:rPr>
-          <w:b/>
-          <w:bCs/>
-          <w:sz w:val="22"/>
-          <w:szCs w:val="22"/>
-        </w:rPr>
-        <w:t xml:space="preserve"> : {UR-003} | </w:t>
+        <w:t>Use Case Name</w:t>
+      </w:r>
+      <w:r>
+        <w:rPr>
+          <w:b/>
+          <w:bCs/>
+          <w:sz w:val="22"/>
+          <w:szCs w:val="22"/>
+        </w:rPr>
+        <w:t xml:space="preserve"> : {Start Capture} | </w:t>
       </w:r>
       <w:r>
         <w:rPr>
@@ -14375,25 +14541,6 @@
           <w:szCs w:val="22"/>
           <w:u w:val="single"/>
         </w:rPr>
-        <w:t>Use Case Name</w:t>
-      </w:r>
-      <w:r>
-        <w:rPr>
-          <w:b/>
-          <w:bCs/>
-          <w:sz w:val="22"/>
-          <w:szCs w:val="22"/>
-        </w:rPr>
-        <w:t xml:space="preserve"> : {Start Capture} | </w:t>
-      </w:r>
-      <w:r>
-        <w:rPr>
-          <w:b/>
-          <w:bCs/>
-          <w:sz w:val="22"/>
-          <w:szCs w:val="22"/>
-          <w:u w:val="single"/>
-        </w:rPr>
         <w:t>Group Member Name</w:t>
       </w:r>
       <w:r>
@@ -14414,6 +14561,7 @@
         </w:rPr>
         <w:t xml:space="preserve"> </w:t>
       </w:r>
+      <w:proofErr w:type="spellStart"/>
       <w:r>
         <w:rPr>
           <w:b/>
@@ -14423,6 +14571,7 @@
         </w:rPr>
         <w:t>Baliganahalli</w:t>
       </w:r>
+      <w:proofErr w:type="spellEnd"/>
       <w:r>
         <w:rPr>
           <w:b/>
@@ -14432,6 +14581,7 @@
         </w:rPr>
         <w:t xml:space="preserve"> </w:t>
       </w:r>
+      <w:proofErr w:type="spellStart"/>
       <w:r>
         <w:rPr>
           <w:b/>
@@ -14441,6 +14591,7 @@
         </w:rPr>
         <w:t>Naryana</w:t>
       </w:r>
+      <w:proofErr w:type="spellEnd"/>
       <w:r>
         <w:rPr>
           <w:b/>
@@ -14570,7 +14721,56 @@
           <w:szCs w:val="22"/>
           <w:u w:val="single"/>
         </w:rPr>
-        <w:t>Requirement ID</w:t>
+        <w:t xml:space="preserve">Requirement </w:t>
+      </w:r>
+      <w:proofErr w:type="gramStart"/>
+      <w:r>
+        <w:rPr>
+          <w:b/>
+          <w:bCs/>
+          <w:sz w:val="22"/>
+          <w:szCs w:val="22"/>
+          <w:u w:val="single"/>
+        </w:rPr>
+        <w:t>ID</w:t>
+      </w:r>
+      <w:r>
+        <w:rPr>
+          <w:b/>
+          <w:bCs/>
+          <w:sz w:val="22"/>
+          <w:szCs w:val="22"/>
+        </w:rPr>
+        <w:t xml:space="preserve"> :</w:t>
+      </w:r>
+      <w:proofErr w:type="gramEnd"/>
+      <w:r>
+        <w:rPr>
+          <w:b/>
+          <w:bCs/>
+          <w:sz w:val="22"/>
+          <w:szCs w:val="22"/>
+        </w:rPr>
+        <w:t xml:space="preserve"> {UR-006</w:t>
+      </w:r>
+      <w:r>
+        <w:rPr>
+          <w:b/>
+          <w:bCs/>
+          <w:sz w:val="22"/>
+          <w:szCs w:val="22"/>
+        </w:rPr>
+        <w:t xml:space="preserve">} | </w:t>
+      </w:r>
+      <w:r>
+        <w:rPr>
+          <w:b/>
+          <w:bCs/>
+          <w:sz w:val="22"/>
+          <w:szCs w:val="22"/>
+          <w:u w:val="single"/>
+        </w:rPr>
+        <w:t>Use Case ID</w:t>
       </w:r>
       <w:r>
         <w:rPr>
@@ -14598,16 +14798,25 @@
           <w:szCs w:val="22"/>
           <w:u w:val="single"/>
         </w:rPr>
-        <w:t>Use Case ID</w:t>
-      </w:r>
-      <w:r>
-        <w:rPr>
-          <w:b/>
-          <w:bCs/>
-          <w:sz w:val="22"/>
-          <w:szCs w:val="22"/>
-        </w:rPr>
-        <w:t xml:space="preserve"> : {UR-006</w:t>
+        <w:t>Use Case Name</w:t>
+      </w:r>
+      <w:r>
+        <w:rPr>
+          <w:b/>
+          <w:bCs/>
+          <w:sz w:val="22"/>
+          <w:szCs w:val="22"/>
+        </w:rPr>
+        <w:t xml:space="preserve"> : {</w:t>
+      </w:r>
+      <w:r>
+        <w:rPr>
+          <w:b/>
+          <w:bCs/>
+          <w:sz w:val="22"/>
+          <w:szCs w:val="22"/>
+        </w:rPr>
+        <w:t>Save Packets</w:t>
       </w:r>
       <w:r>
         <w:rPr>
@@ -14626,43 +14835,6 @@
           <w:szCs w:val="22"/>
           <w:u w:val="single"/>
         </w:rPr>
-        <w:t>Use Case Name</w:t>
-      </w:r>
-      <w:r>
-        <w:rPr>
-          <w:b/>
-          <w:bCs/>
-          <w:sz w:val="22"/>
-          <w:szCs w:val="22"/>
-        </w:rPr>
-        <w:t xml:space="preserve"> : {</w:t>
-      </w:r>
-      <w:r>
-        <w:rPr>
-          <w:b/>
-          <w:bCs/>
-          <w:sz w:val="22"/>
-          <w:szCs w:val="22"/>
-        </w:rPr>
-        <w:t>Save Packets</w:t>
-      </w:r>
-      <w:r>
-        <w:rPr>
-          <w:b/>
-          <w:bCs/>
-          <w:sz w:val="22"/>
-          <w:szCs w:val="22"/>
-        </w:rPr>
-        <w:t xml:space="preserve">} | </w:t>
-      </w:r>
-      <w:r>
-        <w:rPr>
-          <w:b/>
-          <w:bCs/>
-          <w:sz w:val="22"/>
-          <w:szCs w:val="22"/>
-          <w:u w:val="single"/>
-        </w:rPr>
         <w:t>Group Member Name</w:t>
       </w:r>
       <w:r>
@@ -14674,15 +14846,37 @@
         </w:rPr>
         <w:t xml:space="preserve"> : </w:t>
       </w:r>
-      <w:r>
-        <w:rPr>
-          <w:b/>
-          <w:bCs/>
-          <w:sz w:val="22"/>
-          <w:szCs w:val="22"/>
-        </w:rPr>
-        <w:t>Apoorva Bapat</w:t>
-      </w:r>
+      <w:proofErr w:type="spellStart"/>
+      <w:r>
+        <w:rPr>
+          <w:b/>
+          <w:bCs/>
+          <w:sz w:val="22"/>
+          <w:szCs w:val="22"/>
+        </w:rPr>
+        <w:t>Apoorva</w:t>
+      </w:r>
+      <w:proofErr w:type="spellEnd"/>
+      <w:r>
+        <w:rPr>
+          <w:b/>
+          <w:bCs/>
+          <w:sz w:val="22"/>
+          <w:szCs w:val="22"/>
+        </w:rPr>
+        <w:t xml:space="preserve"> </w:t>
+      </w:r>
+      <w:proofErr w:type="spellStart"/>
+      <w:r>
+        <w:rPr>
+          <w:b/>
+          <w:bCs/>
+          <w:sz w:val="22"/>
+          <w:szCs w:val="22"/>
+        </w:rPr>
+        <w:t>Bapat</w:t>
+      </w:r>
+      <w:proofErr w:type="spellEnd"/>
     </w:p>
     <w:p>
       <w:pPr>
@@ -14822,34 +15016,55 @@
           <w:szCs w:val="22"/>
           <w:u w:val="single"/>
         </w:rPr>
-        <w:t>Requirement ID</w:t>
-      </w:r>
-      <w:r>
-        <w:rPr>
-          <w:b/>
-          <w:bCs/>
-          <w:sz w:val="22"/>
-          <w:szCs w:val="22"/>
-        </w:rPr>
-        <w:t xml:space="preserve"> : {</w:t>
-      </w:r>
-      <w:r>
-        <w:rPr>
-          <w:b/>
-          <w:bCs/>
-          <w:sz w:val="22"/>
-          <w:szCs w:val="22"/>
-        </w:rPr>
-        <w:t>UR-00</w:t>
-      </w:r>
-      <w:r>
-        <w:rPr>
-          <w:b/>
-          <w:bCs/>
-          <w:sz w:val="22"/>
-          <w:szCs w:val="22"/>
-        </w:rPr>
-        <w:t xml:space="preserve">9, </w:t>
+        <w:t xml:space="preserve">Requirement </w:t>
+      </w:r>
+      <w:proofErr w:type="gramStart"/>
+      <w:r>
+        <w:rPr>
+          <w:b/>
+          <w:bCs/>
+          <w:sz w:val="22"/>
+          <w:szCs w:val="22"/>
+          <w:u w:val="single"/>
+        </w:rPr>
+        <w:t>ID</w:t>
+      </w:r>
+      <w:r>
+        <w:rPr>
+          <w:b/>
+          <w:bCs/>
+          <w:sz w:val="22"/>
+          <w:szCs w:val="22"/>
+        </w:rPr>
+        <w:t xml:space="preserve"> :</w:t>
+      </w:r>
+      <w:proofErr w:type="gramEnd"/>
+      <w:r>
+        <w:rPr>
+          <w:b/>
+          <w:bCs/>
+          <w:sz w:val="22"/>
+          <w:szCs w:val="22"/>
+        </w:rPr>
+        <w:t xml:space="preserve"> {</w:t>
+      </w:r>
+      <w:r>
+        <w:rPr>
+          <w:b/>
+          <w:bCs/>
+          <w:sz w:val="22"/>
+          <w:szCs w:val="22"/>
+        </w:rPr>
+        <w:t>UR-010</w:t>
+      </w:r>
+      <w:r>
+        <w:rPr>
+          <w:b/>
+          <w:bCs/>
+          <w:sz w:val="22"/>
+          <w:szCs w:val="22"/>
+        </w:rPr>
+        <w:t xml:space="preserve">, </w:t>
       </w:r>
       <w:r>
         <w:rPr>
@@ -14867,7 +15082,16 @@
           <w:sz w:val="22"/>
           <w:szCs w:val="22"/>
         </w:rPr>
-        <w:t xml:space="preserve">10} | </w:t>
+        <w:t>11</w:t>
+      </w:r>
+      <w:r>
+        <w:rPr>
+          <w:b/>
+          <w:bCs/>
+          <w:sz w:val="22"/>
+          <w:szCs w:val="22"/>
+        </w:rPr>
+        <w:t xml:space="preserve">} | </w:t>
       </w:r>
       <w:r>
         <w:rPr>
@@ -14895,16 +15119,34 @@
           <w:sz w:val="22"/>
           <w:szCs w:val="22"/>
         </w:rPr>
-        <w:t>UR-00</w:t>
-      </w:r>
-      <w:r>
-        <w:rPr>
-          <w:b/>
-          <w:bCs/>
-          <w:sz w:val="22"/>
-          <w:szCs w:val="22"/>
-        </w:rPr>
-        <w:t xml:space="preserve">9, </w:t>
+        <w:t>UR-</w:t>
+      </w:r>
+      <w:r>
+        <w:rPr>
+          <w:b/>
+          <w:bCs/>
+          <w:sz w:val="22"/>
+          <w:szCs w:val="22"/>
+        </w:rPr>
+        <w:t>0</w:t>
+      </w:r>
+      <w:r>
+        <w:rPr>
+          <w:b/>
+          <w:bCs/>
+          <w:sz w:val="22"/>
+          <w:szCs w:val="22"/>
+        </w:rPr>
+        <w:t>10</w:t>
+      </w:r>
+      <w:r>
+        <w:rPr>
+          <w:b/>
+          <w:bCs/>
+          <w:sz w:val="22"/>
+          <w:szCs w:val="22"/>
+        </w:rPr>
+        <w:t xml:space="preserve">, </w:t>
       </w:r>
       <w:r>
         <w:rPr>
@@ -14922,7 +15164,16 @@
           <w:sz w:val="22"/>
           <w:szCs w:val="22"/>
         </w:rPr>
-        <w:t xml:space="preserve">10} | </w:t>
+        <w:t>11</w:t>
+      </w:r>
+      <w:r>
+        <w:rPr>
+          <w:b/>
+          <w:bCs/>
+          <w:sz w:val="22"/>
+          <w:szCs w:val="22"/>
+        </w:rPr>
+        <w:t xml:space="preserve">} | </w:t>
       </w:r>
       <w:r>
         <w:rPr>
@@ -14960,26 +15211,57 @@
           <w:sz w:val="22"/>
           <w:szCs w:val="22"/>
         </w:rPr>
-        <w:t xml:space="preserve"> : Nehal Kamat</w:t>
-      </w:r>
-    </w:p>
-    <w:p>
-      <w:pPr>
-        <w:rPr>
-          <w:b/>
-          <w:bCs/>
-          <w:sz w:val="22"/>
-          <w:szCs w:val="22"/>
-        </w:rPr>
-      </w:pPr>
-      <w:r>
-        <w:rPr>
-          <w:b/>
-          <w:bCs/>
-          <w:sz w:val="22"/>
-          <w:szCs w:val="22"/>
-        </w:rPr>
-        <w:t>[Note : 2 use cases combined]</w:t>
+        <w:t xml:space="preserve"> : Nehal </w:t>
+      </w:r>
+      <w:proofErr w:type="spellStart"/>
+      <w:r>
+        <w:rPr>
+          <w:b/>
+          <w:bCs/>
+          <w:sz w:val="22"/>
+          <w:szCs w:val="22"/>
+        </w:rPr>
+        <w:t>Kamat</w:t>
+      </w:r>
+      <w:proofErr w:type="spellEnd"/>
+    </w:p>
+    <w:p>
+      <w:pPr>
+        <w:rPr>
+          <w:b/>
+          <w:bCs/>
+          <w:sz w:val="22"/>
+          <w:szCs w:val="22"/>
+        </w:rPr>
+      </w:pPr>
+      <w:r>
+        <w:rPr>
+          <w:b/>
+          <w:bCs/>
+          <w:sz w:val="22"/>
+          <w:szCs w:val="22"/>
+        </w:rPr>
+        <w:t>[</w:t>
+      </w:r>
+      <w:proofErr w:type="gramStart"/>
+      <w:r>
+        <w:rPr>
+          <w:b/>
+          <w:bCs/>
+          <w:sz w:val="22"/>
+          <w:szCs w:val="22"/>
+        </w:rPr>
+        <w:t>Note :</w:t>
+      </w:r>
+      <w:proofErr w:type="gramEnd"/>
+      <w:r>
+        <w:rPr>
+          <w:b/>
+          <w:bCs/>
+          <w:sz w:val="22"/>
+          <w:szCs w:val="22"/>
+        </w:rPr>
+        <w:t xml:space="preserve"> 2 use cases combined]</w:t>
       </w:r>
       <w:r>
         <w:rPr>
@@ -15183,7 +15465,15 @@
         <w:jc w:val="both"/>
       </w:pPr>
       <w:r>
-        <w:t xml:space="preserve">The application supports multiple formats like Pcap, Text, xml etc. </w:t>
+        <w:t xml:space="preserve">The application supports multiple formats like </w:t>
+      </w:r>
+      <w:proofErr w:type="spellStart"/>
+      <w:r>
+        <w:t>Pcap</w:t>
+      </w:r>
+      <w:proofErr w:type="spellEnd"/>
+      <w:r>
+        <w:t xml:space="preserve">, Text, xml etc. </w:t>
       </w:r>
     </w:p>
     <w:p>
@@ -15196,7 +15486,20 @@
         <w:jc w:val="both"/>
       </w:pPr>
       <w:r>
-        <w:t>All of these format implement a  ImportExportData interface.</w:t>
+        <w:t xml:space="preserve">All of these format implement </w:t>
+      </w:r>
+      <w:proofErr w:type="gramStart"/>
+      <w:r>
+        <w:t xml:space="preserve">a  </w:t>
+      </w:r>
+      <w:proofErr w:type="spellStart"/>
+      <w:r>
+        <w:t>ImportExportData</w:t>
+      </w:r>
+      <w:proofErr w:type="spellEnd"/>
+      <w:proofErr w:type="gramEnd"/>
+      <w:r>
+        <w:t xml:space="preserve"> interface.</w:t>
       </w:r>
     </w:p>
     <w:p>
@@ -15209,8 +15512,53 @@
         <w:jc w:val="both"/>
       </w:pPr>
       <w:r>
-        <w:t>The PcapImportExport supports impoting from Pcap and exporting in a Pcap format. Likewise for TextImportExportData, XmlImportExportData</w:t>
-      </w:r>
+        <w:t xml:space="preserve">The </w:t>
+      </w:r>
+      <w:proofErr w:type="spellStart"/>
+      <w:r>
+        <w:t>PcapImportExport</w:t>
+      </w:r>
+      <w:proofErr w:type="spellEnd"/>
+      <w:r>
+        <w:t xml:space="preserve"> supports </w:t>
+      </w:r>
+      <w:proofErr w:type="spellStart"/>
+      <w:r>
+        <w:t>impoting</w:t>
+      </w:r>
+      <w:proofErr w:type="spellEnd"/>
+      <w:r>
+        <w:t xml:space="preserve"> from </w:t>
+      </w:r>
+      <w:proofErr w:type="spellStart"/>
+      <w:r>
+        <w:t>Pcap</w:t>
+      </w:r>
+      <w:proofErr w:type="spellEnd"/>
+      <w:r>
+        <w:t xml:space="preserve"> and exporting in a </w:t>
+      </w:r>
+      <w:proofErr w:type="spellStart"/>
+      <w:r>
+        <w:t>Pcap</w:t>
+      </w:r>
+      <w:proofErr w:type="spellEnd"/>
+      <w:r>
+        <w:t xml:space="preserve"> format. Likewise for </w:t>
+      </w:r>
+      <w:proofErr w:type="spellStart"/>
+      <w:r>
+        <w:t>TextImportExportData</w:t>
+      </w:r>
+      <w:proofErr w:type="spellEnd"/>
+      <w:r>
+        <w:t xml:space="preserve">, </w:t>
+      </w:r>
+      <w:proofErr w:type="spellStart"/>
+      <w:r>
+        <w:t>XmlImportExportData</w:t>
+      </w:r>
+      <w:proofErr w:type="spellEnd"/>
       <w:r>
         <w:t xml:space="preserve"> </w:t>
       </w:r>
@@ -15452,7 +15800,56 @@
           <w:szCs w:val="22"/>
           <w:u w:val="single"/>
         </w:rPr>
-        <w:t>Requirement ID</w:t>
+        <w:t xml:space="preserve">Requirement </w:t>
+      </w:r>
+      <w:proofErr w:type="gramStart"/>
+      <w:r>
+        <w:rPr>
+          <w:b/>
+          <w:bCs/>
+          <w:sz w:val="22"/>
+          <w:szCs w:val="22"/>
+          <w:u w:val="single"/>
+        </w:rPr>
+        <w:t>ID</w:t>
+      </w:r>
+      <w:r>
+        <w:rPr>
+          <w:b/>
+          <w:bCs/>
+          <w:sz w:val="22"/>
+          <w:szCs w:val="22"/>
+        </w:rPr>
+        <w:t xml:space="preserve"> :</w:t>
+      </w:r>
+      <w:proofErr w:type="gramEnd"/>
+      <w:r>
+        <w:rPr>
+          <w:b/>
+          <w:bCs/>
+          <w:sz w:val="22"/>
+          <w:szCs w:val="22"/>
+        </w:rPr>
+        <w:t xml:space="preserve"> {UR-001</w:t>
+      </w:r>
+      <w:r>
+        <w:rPr>
+          <w:b/>
+          <w:bCs/>
+          <w:sz w:val="22"/>
+          <w:szCs w:val="22"/>
+        </w:rPr>
+        <w:t xml:space="preserve">} | </w:t>
+      </w:r>
+      <w:r>
+        <w:rPr>
+          <w:b/>
+          <w:bCs/>
+          <w:sz w:val="22"/>
+          <w:szCs w:val="22"/>
+          <w:u w:val="single"/>
+        </w:rPr>
+        <w:t>Use Case ID</w:t>
       </w:r>
       <w:r>
         <w:rPr>
@@ -15480,16 +15877,25 @@
           <w:szCs w:val="22"/>
           <w:u w:val="single"/>
         </w:rPr>
-        <w:t>Use Case ID</w:t>
-      </w:r>
-      <w:r>
-        <w:rPr>
-          <w:b/>
-          <w:bCs/>
-          <w:sz w:val="22"/>
-          <w:szCs w:val="22"/>
-        </w:rPr>
-        <w:t xml:space="preserve"> : {UR-001</w:t>
+        <w:t>Use Case Name</w:t>
+      </w:r>
+      <w:r>
+        <w:rPr>
+          <w:b/>
+          <w:bCs/>
+          <w:sz w:val="22"/>
+          <w:szCs w:val="22"/>
+        </w:rPr>
+        <w:t xml:space="preserve"> : {</w:t>
+      </w:r>
+      <w:r>
+        <w:rPr>
+          <w:b/>
+          <w:bCs/>
+          <w:sz w:val="22"/>
+          <w:szCs w:val="22"/>
+        </w:rPr>
+        <w:t>Start User Interface</w:t>
       </w:r>
       <w:r>
         <w:rPr>
@@ -15508,43 +15914,6 @@
           <w:szCs w:val="22"/>
           <w:u w:val="single"/>
         </w:rPr>
-        <w:t>Use Case Name</w:t>
-      </w:r>
-      <w:r>
-        <w:rPr>
-          <w:b/>
-          <w:bCs/>
-          <w:sz w:val="22"/>
-          <w:szCs w:val="22"/>
-        </w:rPr>
-        <w:t xml:space="preserve"> : {</w:t>
-      </w:r>
-      <w:r>
-        <w:rPr>
-          <w:b/>
-          <w:bCs/>
-          <w:sz w:val="22"/>
-          <w:szCs w:val="22"/>
-        </w:rPr>
-        <w:t>Start User Interface</w:t>
-      </w:r>
-      <w:r>
-        <w:rPr>
-          <w:b/>
-          <w:bCs/>
-          <w:sz w:val="22"/>
-          <w:szCs w:val="22"/>
-        </w:rPr>
-        <w:t xml:space="preserve">} | </w:t>
-      </w:r>
-      <w:r>
-        <w:rPr>
-          <w:b/>
-          <w:bCs/>
-          <w:sz w:val="22"/>
-          <w:szCs w:val="22"/>
-          <w:u w:val="single"/>
-        </w:rPr>
         <w:t>Group Member Name</w:t>
       </w:r>
       <w:r>
@@ -15572,7 +15941,47 @@
           <w:sz w:val="22"/>
           <w:szCs w:val="22"/>
         </w:rPr>
-        <w:t xml:space="preserve"> Baliganahalli Naryana </w:t>
+        <w:t xml:space="preserve"> </w:t>
+      </w:r>
+      <w:proofErr w:type="spellStart"/>
+      <w:r>
+        <w:rPr>
+          <w:b/>
+          <w:bCs/>
+          <w:sz w:val="22"/>
+          <w:szCs w:val="22"/>
+        </w:rPr>
+        <w:t>Baliganahalli</w:t>
+      </w:r>
+      <w:proofErr w:type="spellEnd"/>
+      <w:r>
+        <w:rPr>
+          <w:b/>
+          <w:bCs/>
+          <w:sz w:val="22"/>
+          <w:szCs w:val="22"/>
+        </w:rPr>
+        <w:t xml:space="preserve"> </w:t>
+      </w:r>
+      <w:proofErr w:type="spellStart"/>
+      <w:r>
+        <w:rPr>
+          <w:b/>
+          <w:bCs/>
+          <w:sz w:val="22"/>
+          <w:szCs w:val="22"/>
+        </w:rPr>
+        <w:t>Naryana</w:t>
+      </w:r>
+      <w:proofErr w:type="spellEnd"/>
+      <w:r>
+        <w:rPr>
+          <w:b/>
+          <w:bCs/>
+          <w:sz w:val="22"/>
+          <w:szCs w:val="22"/>
+        </w:rPr>
+        <w:t xml:space="preserve"> </w:t>
       </w:r>
       <w:r>
         <w:rPr>
@@ -15814,7 +16223,56 @@
           <w:szCs w:val="22"/>
           <w:u w:val="single"/>
         </w:rPr>
-        <w:t>Requirement ID</w:t>
+        <w:t xml:space="preserve">Requirement </w:t>
+      </w:r>
+      <w:proofErr w:type="gramStart"/>
+      <w:r>
+        <w:rPr>
+          <w:b/>
+          <w:bCs/>
+          <w:sz w:val="22"/>
+          <w:szCs w:val="22"/>
+          <w:u w:val="single"/>
+        </w:rPr>
+        <w:t>ID</w:t>
+      </w:r>
+      <w:r>
+        <w:rPr>
+          <w:b/>
+          <w:bCs/>
+          <w:sz w:val="22"/>
+          <w:szCs w:val="22"/>
+        </w:rPr>
+        <w:t xml:space="preserve"> :</w:t>
+      </w:r>
+      <w:proofErr w:type="gramEnd"/>
+      <w:r>
+        <w:rPr>
+          <w:b/>
+          <w:bCs/>
+          <w:sz w:val="22"/>
+          <w:szCs w:val="22"/>
+        </w:rPr>
+        <w:t xml:space="preserve"> {UR-002</w:t>
+      </w:r>
+      <w:r>
+        <w:rPr>
+          <w:b/>
+          <w:bCs/>
+          <w:sz w:val="22"/>
+          <w:szCs w:val="22"/>
+        </w:rPr>
+        <w:t xml:space="preserve">} | </w:t>
+      </w:r>
+      <w:r>
+        <w:rPr>
+          <w:b/>
+          <w:bCs/>
+          <w:sz w:val="22"/>
+          <w:szCs w:val="22"/>
+          <w:u w:val="single"/>
+        </w:rPr>
+        <w:t>Use Case ID</w:t>
       </w:r>
       <w:r>
         <w:rPr>
@@ -15842,16 +16300,25 @@
           <w:szCs w:val="22"/>
           <w:u w:val="single"/>
         </w:rPr>
-        <w:t>Use Case ID</w:t>
-      </w:r>
-      <w:r>
-        <w:rPr>
-          <w:b/>
-          <w:bCs/>
-          <w:sz w:val="22"/>
-          <w:szCs w:val="22"/>
-        </w:rPr>
-        <w:t xml:space="preserve"> : {UR-002</w:t>
+        <w:t>Use Case Name</w:t>
+      </w:r>
+      <w:r>
+        <w:rPr>
+          <w:b/>
+          <w:bCs/>
+          <w:sz w:val="22"/>
+          <w:szCs w:val="22"/>
+        </w:rPr>
+        <w:t xml:space="preserve"> : {</w:t>
+      </w:r>
+      <w:r>
+        <w:rPr>
+          <w:b/>
+          <w:bCs/>
+          <w:sz w:val="22"/>
+          <w:szCs w:val="22"/>
+        </w:rPr>
+        <w:t>Close User Interface</w:t>
       </w:r>
       <w:r>
         <w:rPr>
@@ -15870,43 +16337,6 @@
           <w:szCs w:val="22"/>
           <w:u w:val="single"/>
         </w:rPr>
-        <w:t>Use Case Name</w:t>
-      </w:r>
-      <w:r>
-        <w:rPr>
-          <w:b/>
-          <w:bCs/>
-          <w:sz w:val="22"/>
-          <w:szCs w:val="22"/>
-        </w:rPr>
-        <w:t xml:space="preserve"> : {</w:t>
-      </w:r>
-      <w:r>
-        <w:rPr>
-          <w:b/>
-          <w:bCs/>
-          <w:sz w:val="22"/>
-          <w:szCs w:val="22"/>
-        </w:rPr>
-        <w:t>Close User Interface</w:t>
-      </w:r>
-      <w:r>
-        <w:rPr>
-          <w:b/>
-          <w:bCs/>
-          <w:sz w:val="22"/>
-          <w:szCs w:val="22"/>
-        </w:rPr>
-        <w:t xml:space="preserve">} | </w:t>
-      </w:r>
-      <w:r>
-        <w:rPr>
-          <w:b/>
-          <w:bCs/>
-          <w:sz w:val="22"/>
-          <w:szCs w:val="22"/>
-          <w:u w:val="single"/>
-        </w:rPr>
         <w:t>Group Member Name</w:t>
       </w:r>
       <w:r>
@@ -15934,7 +16364,47 @@
           <w:sz w:val="22"/>
           <w:szCs w:val="22"/>
         </w:rPr>
-        <w:t xml:space="preserve"> Baliganahalli Naryana </w:t>
+        <w:t xml:space="preserve"> </w:t>
+      </w:r>
+      <w:proofErr w:type="spellStart"/>
+      <w:r>
+        <w:rPr>
+          <w:b/>
+          <w:bCs/>
+          <w:sz w:val="22"/>
+          <w:szCs w:val="22"/>
+        </w:rPr>
+        <w:t>Baliganahalli</w:t>
+      </w:r>
+      <w:proofErr w:type="spellEnd"/>
+      <w:r>
+        <w:rPr>
+          <w:b/>
+          <w:bCs/>
+          <w:sz w:val="22"/>
+          <w:szCs w:val="22"/>
+        </w:rPr>
+        <w:t xml:space="preserve"> </w:t>
+      </w:r>
+      <w:proofErr w:type="spellStart"/>
+      <w:r>
+        <w:rPr>
+          <w:b/>
+          <w:bCs/>
+          <w:sz w:val="22"/>
+          <w:szCs w:val="22"/>
+        </w:rPr>
+        <w:t>Naryana</w:t>
+      </w:r>
+      <w:proofErr w:type="spellEnd"/>
+      <w:r>
+        <w:rPr>
+          <w:b/>
+          <w:bCs/>
+          <w:sz w:val="22"/>
+          <w:szCs w:val="22"/>
+        </w:rPr>
+        <w:t xml:space="preserve"> </w:t>
       </w:r>
       <w:r>
         <w:rPr>
@@ -16429,7 +16899,56 @@
           <w:szCs w:val="22"/>
           <w:u w:val="single"/>
         </w:rPr>
-        <w:t>Requirement ID</w:t>
+        <w:t xml:space="preserve">Requirement </w:t>
+      </w:r>
+      <w:proofErr w:type="gramStart"/>
+      <w:r>
+        <w:rPr>
+          <w:b/>
+          <w:bCs/>
+          <w:sz w:val="22"/>
+          <w:szCs w:val="22"/>
+          <w:u w:val="single"/>
+        </w:rPr>
+        <w:t>ID</w:t>
+      </w:r>
+      <w:r>
+        <w:rPr>
+          <w:b/>
+          <w:bCs/>
+          <w:sz w:val="22"/>
+          <w:szCs w:val="22"/>
+        </w:rPr>
+        <w:t xml:space="preserve"> :</w:t>
+      </w:r>
+      <w:proofErr w:type="gramEnd"/>
+      <w:r>
+        <w:rPr>
+          <w:b/>
+          <w:bCs/>
+          <w:sz w:val="22"/>
+          <w:szCs w:val="22"/>
+        </w:rPr>
+        <w:t xml:space="preserve"> {UR-003</w:t>
+      </w:r>
+      <w:r>
+        <w:rPr>
+          <w:b/>
+          <w:bCs/>
+          <w:sz w:val="22"/>
+          <w:szCs w:val="22"/>
+        </w:rPr>
+        <w:t xml:space="preserve">} | </w:t>
+      </w:r>
+      <w:r>
+        <w:rPr>
+          <w:b/>
+          <w:bCs/>
+          <w:sz w:val="22"/>
+          <w:szCs w:val="22"/>
+          <w:u w:val="single"/>
+        </w:rPr>
+        <w:t>Use Case ID</w:t>
       </w:r>
       <w:r>
         <w:rPr>
@@ -16457,16 +16976,25 @@
           <w:szCs w:val="22"/>
           <w:u w:val="single"/>
         </w:rPr>
-        <w:t>Use Case ID</w:t>
-      </w:r>
-      <w:r>
-        <w:rPr>
-          <w:b/>
-          <w:bCs/>
-          <w:sz w:val="22"/>
-          <w:szCs w:val="22"/>
-        </w:rPr>
-        <w:t xml:space="preserve"> : {UR-003</w:t>
+        <w:t>Use Case Name</w:t>
+      </w:r>
+      <w:r>
+        <w:rPr>
+          <w:b/>
+          <w:bCs/>
+          <w:sz w:val="22"/>
+          <w:szCs w:val="22"/>
+        </w:rPr>
+        <w:t xml:space="preserve"> : {</w:t>
+      </w:r>
+      <w:r>
+        <w:rPr>
+          <w:b/>
+          <w:bCs/>
+          <w:sz w:val="22"/>
+          <w:szCs w:val="22"/>
+        </w:rPr>
+        <w:t>Enable Capturing</w:t>
       </w:r>
       <w:r>
         <w:rPr>
@@ -16485,43 +17013,6 @@
           <w:szCs w:val="22"/>
           <w:u w:val="single"/>
         </w:rPr>
-        <w:t>Use Case Name</w:t>
-      </w:r>
-      <w:r>
-        <w:rPr>
-          <w:b/>
-          <w:bCs/>
-          <w:sz w:val="22"/>
-          <w:szCs w:val="22"/>
-        </w:rPr>
-        <w:t xml:space="preserve"> : {</w:t>
-      </w:r>
-      <w:r>
-        <w:rPr>
-          <w:b/>
-          <w:bCs/>
-          <w:sz w:val="22"/>
-          <w:szCs w:val="22"/>
-        </w:rPr>
-        <w:t>Enable Capturing</w:t>
-      </w:r>
-      <w:r>
-        <w:rPr>
-          <w:b/>
-          <w:bCs/>
-          <w:sz w:val="22"/>
-          <w:szCs w:val="22"/>
-        </w:rPr>
-        <w:t xml:space="preserve">} | </w:t>
-      </w:r>
-      <w:r>
-        <w:rPr>
-          <w:b/>
-          <w:bCs/>
-          <w:sz w:val="22"/>
-          <w:szCs w:val="22"/>
-          <w:u w:val="single"/>
-        </w:rPr>
         <w:t>Group Member Name</w:t>
       </w:r>
       <w:r>
@@ -16549,7 +17040,47 @@
           <w:sz w:val="22"/>
           <w:szCs w:val="22"/>
         </w:rPr>
-        <w:t xml:space="preserve"> Baliganahalli Naryana </w:t>
+        <w:t xml:space="preserve"> </w:t>
+      </w:r>
+      <w:proofErr w:type="spellStart"/>
+      <w:r>
+        <w:rPr>
+          <w:b/>
+          <w:bCs/>
+          <w:sz w:val="22"/>
+          <w:szCs w:val="22"/>
+        </w:rPr>
+        <w:t>Baliganahalli</w:t>
+      </w:r>
+      <w:proofErr w:type="spellEnd"/>
+      <w:r>
+        <w:rPr>
+          <w:b/>
+          <w:bCs/>
+          <w:sz w:val="22"/>
+          <w:szCs w:val="22"/>
+        </w:rPr>
+        <w:t xml:space="preserve"> </w:t>
+      </w:r>
+      <w:proofErr w:type="spellStart"/>
+      <w:r>
+        <w:rPr>
+          <w:b/>
+          <w:bCs/>
+          <w:sz w:val="22"/>
+          <w:szCs w:val="22"/>
+        </w:rPr>
+        <w:t>Naryana</w:t>
+      </w:r>
+      <w:proofErr w:type="spellEnd"/>
+      <w:r>
+        <w:rPr>
+          <w:b/>
+          <w:bCs/>
+          <w:sz w:val="22"/>
+          <w:szCs w:val="22"/>
+        </w:rPr>
+        <w:t xml:space="preserve"> </w:t>
       </w:r>
       <w:r>
         <w:rPr>
@@ -16710,7 +17241,21 @@
         <w:rPr>
           <w:lang w:val="en-IN"/>
         </w:rPr>
-        <w:t>hich is then picked up by the packet analyzer to convert the byte stream of packets into</w:t>
+        <w:t xml:space="preserve">hich is then picked up by the packet </w:t>
+      </w:r>
+      <w:proofErr w:type="spellStart"/>
+      <w:r>
+        <w:rPr>
+          <w:lang w:val="en-IN"/>
+        </w:rPr>
+        <w:t>analyzer</w:t>
+      </w:r>
+      <w:proofErr w:type="spellEnd"/>
+      <w:r>
+        <w:rPr>
+          <w:lang w:val="en-IN"/>
+        </w:rPr>
+        <w:t xml:space="preserve"> to convert the byte stream of packets into</w:t>
       </w:r>
       <w:r>
         <w:rPr>
@@ -16837,7 +17382,56 @@
           <w:szCs w:val="22"/>
           <w:u w:val="single"/>
         </w:rPr>
-        <w:t>Requirement ID</w:t>
+        <w:t xml:space="preserve">Requirement </w:t>
+      </w:r>
+      <w:proofErr w:type="gramStart"/>
+      <w:r>
+        <w:rPr>
+          <w:b/>
+          <w:bCs/>
+          <w:sz w:val="22"/>
+          <w:szCs w:val="22"/>
+          <w:u w:val="single"/>
+        </w:rPr>
+        <w:t>ID</w:t>
+      </w:r>
+      <w:r>
+        <w:rPr>
+          <w:b/>
+          <w:bCs/>
+          <w:sz w:val="22"/>
+          <w:szCs w:val="22"/>
+        </w:rPr>
+        <w:t xml:space="preserve"> :</w:t>
+      </w:r>
+      <w:proofErr w:type="gramEnd"/>
+      <w:r>
+        <w:rPr>
+          <w:b/>
+          <w:bCs/>
+          <w:sz w:val="22"/>
+          <w:szCs w:val="22"/>
+        </w:rPr>
+        <w:t xml:space="preserve"> {UR-004</w:t>
+      </w:r>
+      <w:r>
+        <w:rPr>
+          <w:b/>
+          <w:bCs/>
+          <w:sz w:val="22"/>
+          <w:szCs w:val="22"/>
+        </w:rPr>
+        <w:t xml:space="preserve">} | </w:t>
+      </w:r>
+      <w:r>
+        <w:rPr>
+          <w:b/>
+          <w:bCs/>
+          <w:sz w:val="22"/>
+          <w:szCs w:val="22"/>
+          <w:u w:val="single"/>
+        </w:rPr>
+        <w:t>Use Case ID</w:t>
       </w:r>
       <w:r>
         <w:rPr>
@@ -16865,16 +17459,25 @@
           <w:szCs w:val="22"/>
           <w:u w:val="single"/>
         </w:rPr>
-        <w:t>Use Case ID</w:t>
-      </w:r>
-      <w:r>
-        <w:rPr>
-          <w:b/>
-          <w:bCs/>
-          <w:sz w:val="22"/>
-          <w:szCs w:val="22"/>
-        </w:rPr>
-        <w:t xml:space="preserve"> : {UR-004</w:t>
+        <w:t>Use Case Name</w:t>
+      </w:r>
+      <w:r>
+        <w:rPr>
+          <w:b/>
+          <w:bCs/>
+          <w:sz w:val="22"/>
+          <w:szCs w:val="22"/>
+        </w:rPr>
+        <w:t xml:space="preserve"> : {</w:t>
+      </w:r>
+      <w:r>
+        <w:rPr>
+          <w:b/>
+          <w:bCs/>
+          <w:sz w:val="22"/>
+          <w:szCs w:val="22"/>
+        </w:rPr>
+        <w:t>Disable Capturing</w:t>
       </w:r>
       <w:r>
         <w:rPr>
@@ -16893,43 +17496,6 @@
           <w:szCs w:val="22"/>
           <w:u w:val="single"/>
         </w:rPr>
-        <w:t>Use Case Name</w:t>
-      </w:r>
-      <w:r>
-        <w:rPr>
-          <w:b/>
-          <w:bCs/>
-          <w:sz w:val="22"/>
-          <w:szCs w:val="22"/>
-        </w:rPr>
-        <w:t xml:space="preserve"> : {</w:t>
-      </w:r>
-      <w:r>
-        <w:rPr>
-          <w:b/>
-          <w:bCs/>
-          <w:sz w:val="22"/>
-          <w:szCs w:val="22"/>
-        </w:rPr>
-        <w:t>Disable Capturing</w:t>
-      </w:r>
-      <w:r>
-        <w:rPr>
-          <w:b/>
-          <w:bCs/>
-          <w:sz w:val="22"/>
-          <w:szCs w:val="22"/>
-        </w:rPr>
-        <w:t xml:space="preserve">} | </w:t>
-      </w:r>
-      <w:r>
-        <w:rPr>
-          <w:b/>
-          <w:bCs/>
-          <w:sz w:val="22"/>
-          <w:szCs w:val="22"/>
-          <w:u w:val="single"/>
-        </w:rPr>
         <w:t>Group Member Name</w:t>
       </w:r>
       <w:r>
@@ -16957,7 +17523,47 @@
           <w:sz w:val="22"/>
           <w:szCs w:val="22"/>
         </w:rPr>
-        <w:t xml:space="preserve"> Baliganahalli Naryana </w:t>
+        <w:t xml:space="preserve"> </w:t>
+      </w:r>
+      <w:proofErr w:type="spellStart"/>
+      <w:r>
+        <w:rPr>
+          <w:b/>
+          <w:bCs/>
+          <w:sz w:val="22"/>
+          <w:szCs w:val="22"/>
+        </w:rPr>
+        <w:t>Baliganahalli</w:t>
+      </w:r>
+      <w:proofErr w:type="spellEnd"/>
+      <w:r>
+        <w:rPr>
+          <w:b/>
+          <w:bCs/>
+          <w:sz w:val="22"/>
+          <w:szCs w:val="22"/>
+        </w:rPr>
+        <w:t xml:space="preserve"> </w:t>
+      </w:r>
+      <w:proofErr w:type="spellStart"/>
+      <w:r>
+        <w:rPr>
+          <w:b/>
+          <w:bCs/>
+          <w:sz w:val="22"/>
+          <w:szCs w:val="22"/>
+        </w:rPr>
+        <w:t>Naryana</w:t>
+      </w:r>
+      <w:proofErr w:type="spellEnd"/>
+      <w:r>
+        <w:rPr>
+          <w:b/>
+          <w:bCs/>
+          <w:sz w:val="22"/>
+          <w:szCs w:val="22"/>
+        </w:rPr>
+        <w:t xml:space="preserve"> </w:t>
       </w:r>
       <w:r>
         <w:rPr>
@@ -17269,14 +17875,34 @@
         </w:rPr>
         <w:t xml:space="preserve">: </w:t>
       </w:r>
-      <w:r>
-        <w:rPr>
-          <w:b/>
-          <w:sz w:val="22"/>
-          <w:szCs w:val="22"/>
-        </w:rPr>
-        <w:t>Apoorva Bapat</w:t>
-      </w:r>
+      <w:proofErr w:type="spellStart"/>
+      <w:r>
+        <w:rPr>
+          <w:b/>
+          <w:sz w:val="22"/>
+          <w:szCs w:val="22"/>
+        </w:rPr>
+        <w:t>Apoorva</w:t>
+      </w:r>
+      <w:proofErr w:type="spellEnd"/>
+      <w:r>
+        <w:rPr>
+          <w:b/>
+          <w:sz w:val="22"/>
+          <w:szCs w:val="22"/>
+        </w:rPr>
+        <w:t xml:space="preserve"> </w:t>
+      </w:r>
+      <w:proofErr w:type="spellStart"/>
+      <w:r>
+        <w:rPr>
+          <w:b/>
+          <w:sz w:val="22"/>
+          <w:szCs w:val="22"/>
+        </w:rPr>
+        <w:t>Bapat</w:t>
+      </w:r>
+      <w:proofErr w:type="spellEnd"/>
     </w:p>
     <w:p>
       <w:pPr>
@@ -17376,7 +18002,15 @@
         <w:t>Description:</w:t>
       </w:r>
       <w:r>
-        <w:t xml:space="preserve"> User clicks on File menu, which then leads to sub menus and selects save packets. User selects save marked packets for which he/she ahs to mark packets which are to be saved. After marking these packets, user selects the file format for exporting files. </w:t>
+        <w:t xml:space="preserve"> User clicks on File menu, which then leads to sub menus and selects save packets. User selects save marked packets for which he/she </w:t>
+      </w:r>
+      <w:proofErr w:type="spellStart"/>
+      <w:r>
+        <w:t>ahs</w:t>
+      </w:r>
+      <w:proofErr w:type="spellEnd"/>
+      <w:r>
+        <w:t xml:space="preserve"> to mark packets which are to be saved. After marking these packets, user selects the file format for exporting files. </w:t>
       </w:r>
     </w:p>
     <w:p>
@@ -17408,35 +18042,9 @@
           <w:szCs w:val="22"/>
           <w:u w:val="single"/>
         </w:rPr>
-        <w:t>Requirement ID</w:t>
-      </w:r>
-      <w:r>
-        <w:rPr>
-          <w:b/>
-          <w:bCs/>
-          <w:sz w:val="22"/>
-          <w:szCs w:val="22"/>
-        </w:rPr>
-        <w:t xml:space="preserve"> : {</w:t>
-      </w:r>
-      <w:r>
-        <w:rPr>
-          <w:b/>
-          <w:bCs/>
-          <w:sz w:val="22"/>
-          <w:szCs w:val="22"/>
-        </w:rPr>
-        <w:t>UR-00</w:t>
-      </w:r>
-      <w:r>
-        <w:rPr>
-          <w:b/>
-          <w:bCs/>
-          <w:sz w:val="22"/>
-          <w:szCs w:val="22"/>
-        </w:rPr>
-        <w:t xml:space="preserve">9} | </w:t>
-      </w:r>
+        <w:t xml:space="preserve">Requirement </w:t>
+      </w:r>
+      <w:proofErr w:type="gramStart"/>
       <w:r>
         <w:rPr>
           <w:b/>
@@ -17445,6 +18053,53 @@
           <w:szCs w:val="22"/>
           <w:u w:val="single"/>
         </w:rPr>
+        <w:t>ID</w:t>
+      </w:r>
+      <w:r>
+        <w:rPr>
+          <w:b/>
+          <w:bCs/>
+          <w:sz w:val="22"/>
+          <w:szCs w:val="22"/>
+        </w:rPr>
+        <w:t xml:space="preserve"> :</w:t>
+      </w:r>
+      <w:proofErr w:type="gramEnd"/>
+      <w:r>
+        <w:rPr>
+          <w:b/>
+          <w:bCs/>
+          <w:sz w:val="22"/>
+          <w:szCs w:val="22"/>
+        </w:rPr>
+        <w:t xml:space="preserve"> {</w:t>
+      </w:r>
+      <w:r>
+        <w:rPr>
+          <w:b/>
+          <w:bCs/>
+          <w:sz w:val="22"/>
+          <w:szCs w:val="22"/>
+        </w:rPr>
+        <w:t>UR-010</w:t>
+      </w:r>
+      <w:r>
+        <w:rPr>
+          <w:b/>
+          <w:bCs/>
+          <w:sz w:val="22"/>
+          <w:szCs w:val="22"/>
+        </w:rPr>
+        <w:t xml:space="preserve">} | </w:t>
+      </w:r>
+      <w:r>
+        <w:rPr>
+          <w:b/>
+          <w:bCs/>
+          <w:sz w:val="22"/>
+          <w:szCs w:val="22"/>
+          <w:u w:val="single"/>
+        </w:rPr>
         <w:t>Use Case ID</w:t>
       </w:r>
       <w:r>
@@ -17463,16 +18118,7 @@
           <w:sz w:val="22"/>
           <w:szCs w:val="22"/>
         </w:rPr>
-        <w:t>UR-00</w:t>
-      </w:r>
-      <w:r>
-        <w:rPr>
-          <w:b/>
-          <w:bCs/>
-          <w:sz w:val="22"/>
-          <w:szCs w:val="22"/>
-        </w:rPr>
-        <w:t>9</w:t>
+        <w:t>UR-010</w:t>
       </w:r>
       <w:r>
         <w:rPr>
@@ -17537,8 +18183,19 @@
           <w:sz w:val="22"/>
           <w:szCs w:val="22"/>
         </w:rPr>
-        <w:t xml:space="preserve"> : Nehal Kamat</w:t>
-      </w:r>
+        <w:t xml:space="preserve"> : Nehal </w:t>
+      </w:r>
+      <w:proofErr w:type="spellStart"/>
+      <w:r>
+        <w:rPr>
+          <w:b/>
+          <w:bCs/>
+          <w:sz w:val="22"/>
+          <w:szCs w:val="22"/>
+        </w:rPr>
+        <w:t>Kamat</w:t>
+      </w:r>
+      <w:proofErr w:type="spellEnd"/>
     </w:p>
     <w:p>
       <w:pPr>
@@ -17798,25 +18455,46 @@
           <w:szCs w:val="22"/>
           <w:u w:val="single"/>
         </w:rPr>
-        <w:t>Requirement ID</w:t>
-      </w:r>
-      <w:r>
-        <w:rPr>
-          <w:b/>
-          <w:bCs/>
-          <w:sz w:val="22"/>
-          <w:szCs w:val="22"/>
-        </w:rPr>
-        <w:t xml:space="preserve"> : {</w:t>
-      </w:r>
-      <w:r>
-        <w:rPr>
-          <w:b/>
-          <w:bCs/>
-          <w:sz w:val="22"/>
-          <w:szCs w:val="22"/>
-        </w:rPr>
-        <w:t>UR-010</w:t>
+        <w:t xml:space="preserve">Requirement </w:t>
+      </w:r>
+      <w:proofErr w:type="gramStart"/>
+      <w:r>
+        <w:rPr>
+          <w:b/>
+          <w:bCs/>
+          <w:sz w:val="22"/>
+          <w:szCs w:val="22"/>
+          <w:u w:val="single"/>
+        </w:rPr>
+        <w:t>ID</w:t>
+      </w:r>
+      <w:r>
+        <w:rPr>
+          <w:b/>
+          <w:bCs/>
+          <w:sz w:val="22"/>
+          <w:szCs w:val="22"/>
+        </w:rPr>
+        <w:t xml:space="preserve"> :</w:t>
+      </w:r>
+      <w:proofErr w:type="gramEnd"/>
+      <w:r>
+        <w:rPr>
+          <w:b/>
+          <w:bCs/>
+          <w:sz w:val="22"/>
+          <w:szCs w:val="22"/>
+        </w:rPr>
+        <w:t xml:space="preserve"> {</w:t>
+      </w:r>
+      <w:r>
+        <w:rPr>
+          <w:b/>
+          <w:bCs/>
+          <w:sz w:val="22"/>
+          <w:szCs w:val="22"/>
+        </w:rPr>
+        <w:t>UR-011</w:t>
       </w:r>
       <w:r>
         <w:rPr>
@@ -17853,7 +18531,7 @@
           <w:sz w:val="22"/>
           <w:szCs w:val="22"/>
         </w:rPr>
-        <w:t>UR-010</w:t>
+        <w:t>UR-011</w:t>
       </w:r>
       <w:r>
         <w:rPr>
@@ -17909,8 +18587,21 @@
           <w:sz w:val="22"/>
           <w:szCs w:val="22"/>
         </w:rPr>
-        <w:t xml:space="preserve"> : Nehal Kamat</w:t>
-      </w:r>
+        <w:t xml:space="preserve"> : Nehal </w:t>
+      </w:r>
+      <w:proofErr w:type="spellStart"/>
+      <w:r>
+        <w:rPr>
+          <w:b/>
+          <w:bCs/>
+          <w:sz w:val="22"/>
+          <w:szCs w:val="22"/>
+        </w:rPr>
+        <w:t>Kamat</w:t>
+      </w:r>
+      <w:bookmarkStart w:id="73" w:name="_GoBack"/>
+      <w:bookmarkEnd w:id="73"/>
+      <w:proofErr w:type="spellEnd"/>
     </w:p>
     <w:p>
       <w:pPr>
@@ -18004,8 +18695,6 @@
           <w:lang w:val="en-IN"/>
         </w:rPr>
       </w:pPr>
-      <w:bookmarkStart w:id="73" w:name="_GoBack"/>
-      <w:bookmarkEnd w:id="73"/>
     </w:p>
     <w:p>
       <w:pPr>
@@ -18261,7 +18950,49 @@
         <w:rPr>
           <w:lang w:val="en-IN"/>
         </w:rPr>
-        <w:t>MVC) for the User interface and interfacing with the backend. The packet analyzer uses a Chain of responsibility pattern for analyzing the packet, which gives you the flexibility of extending the analyzer for other types of packets later. For import and export we use a strategy pattern which supports multiple import/exports formats like PCAP, XML etc.</w:t>
+        <w:t xml:space="preserve">MVC) for the User interface and interfacing with the backend. The packet </w:t>
+      </w:r>
+      <w:proofErr w:type="spellStart"/>
+      <w:r>
+        <w:rPr>
+          <w:lang w:val="en-IN"/>
+        </w:rPr>
+        <w:t>analyzer</w:t>
+      </w:r>
+      <w:proofErr w:type="spellEnd"/>
+      <w:r>
+        <w:rPr>
+          <w:lang w:val="en-IN"/>
+        </w:rPr>
+        <w:t xml:space="preserve"> uses a Chain of responsibility pattern for </w:t>
+      </w:r>
+      <w:proofErr w:type="spellStart"/>
+      <w:r>
+        <w:rPr>
+          <w:lang w:val="en-IN"/>
+        </w:rPr>
+        <w:t>analyzing</w:t>
+      </w:r>
+      <w:proofErr w:type="spellEnd"/>
+      <w:r>
+        <w:rPr>
+          <w:lang w:val="en-IN"/>
+        </w:rPr>
+        <w:t xml:space="preserve"> the packet, which gives you the flexibility of extending the </w:t>
+      </w:r>
+      <w:proofErr w:type="spellStart"/>
+      <w:r>
+        <w:rPr>
+          <w:lang w:val="en-IN"/>
+        </w:rPr>
+        <w:t>analyzer</w:t>
+      </w:r>
+      <w:proofErr w:type="spellEnd"/>
+      <w:r>
+        <w:rPr>
+          <w:lang w:val="en-IN"/>
+        </w:rPr>
+        <w:t xml:space="preserve"> for other types of packets later. For import and export we use a strategy pattern which supports multiple import/exports formats like PCAP, XML etc.</w:t>
       </w:r>
     </w:p>
     <w:p>
@@ -18764,6 +19495,7 @@
           <w:docPartUnique/>
         </w:docPartObj>
       </w:sdtPr>
+      <w:sdtEndPr/>
       <w:sdtContent>
         <w:r>
           <w:fldChar w:fldCharType="begin"/>
@@ -18778,7 +19510,7 @@
           <w:rPr>
             <w:noProof/>
           </w:rPr>
-          <w:t>1</w:t>
+          <w:t>30</w:t>
         </w:r>
         <w:r>
           <w:rPr>
@@ -20237,7 +20969,7 @@
 </file>
 
 <file path=customXml/itemProps1.xml><?xml version="1.0" encoding="utf-8"?>
-<ds:datastoreItem xmlns:ds="http://schemas.openxmlformats.org/officeDocument/2006/customXml" ds:itemID="{1EB90F00-0FBA-4C1B-8A15-1E9993121ED0}">
+<ds:datastoreItem xmlns:ds="http://schemas.openxmlformats.org/officeDocument/2006/customXml" ds:itemID="{CCF12337-DE1D-4B26-B7C0-F81940C20059}">
   <ds:schemaRefs>
     <ds:schemaRef ds:uri="http://schemas.openxmlformats.org/officeDocument/2006/bibliography"/>
   </ds:schemaRefs>

</xml_diff>